<commit_message>
Update Assignment 02 - Testing Sheet.docx
</commit_message>
<xml_diff>
--- a/assignments/assignment02/Assignment 02 - Testing Sheet.docx
+++ b/assignments/assignment02/Assignment 02 - Testing Sheet.docx
@@ -78,8 +78,8 @@
         <w:tblLook w:val="04A0" w:firstRow="1" w:lastRow="0" w:firstColumn="1" w:lastColumn="0" w:noHBand="0" w:noVBand="1"/>
       </w:tblPr>
       <w:tblGrid>
-        <w:gridCol w:w="2687"/>
-        <w:gridCol w:w="6647"/>
+        <w:gridCol w:w="2642"/>
+        <w:gridCol w:w="6692"/>
       </w:tblGrid>
       <w:tr>
         <w:tc>
@@ -123,6 +123,14 @@
                 <w:szCs w:val="24"/>
               </w:rPr>
               <w:t xml:space="preserve"> </w:t>
+            </w:r>
+            <w:r>
+              <w:rPr>
+                <w:bCs/>
+                <w:sz w:val="24"/>
+                <w:szCs w:val="24"/>
+              </w:rPr>
+              <w:t>Abdullah Ahmed</w:t>
             </w:r>
           </w:p>
         </w:tc>
@@ -160,7 +168,6 @@
                 <w:bCs/>
                 <w:sz w:val="24"/>
                 <w:szCs w:val="24"/>
-                <w:vertAlign w:val="subscript"/>
               </w:rPr>
             </w:pPr>
             <w:r>
@@ -168,9 +175,16 @@
                 <w:bCs/>
                 <w:sz w:val="24"/>
                 <w:szCs w:val="24"/>
-                <w:vertAlign w:val="subscript"/>
               </w:rPr>
               <w:t xml:space="preserve"> </w:t>
+            </w:r>
+            <w:r>
+              <w:rPr>
+                <w:bCs/>
+                <w:sz w:val="24"/>
+                <w:szCs w:val="24"/>
+              </w:rPr>
+              <w:t>201707108</w:t>
             </w:r>
           </w:p>
         </w:tc>
@@ -216,7 +230,7 @@
                 <w:sz w:val="24"/>
                 <w:szCs w:val="24"/>
               </w:rPr>
-              <w:t xml:space="preserve"> </w:t>
+              <w:t>aa1707108@qu.edu.qa</w:t>
             </w:r>
           </w:p>
         </w:tc>
@@ -619,6 +633,16 @@
                 <w:iCs/>
               </w:rPr>
               <w:t xml:space="preserve"> </w:t>
+            </w:r>
+            <w:r>
+              <w:rPr>
+                <w:rFonts w:ascii="Calibri" w:hAnsi="Calibri"/>
+                <w:b/>
+                <w:bCs/>
+                <w:i/>
+                <w:iCs/>
+              </w:rPr>
+              <w:t>40</w:t>
             </w:r>
           </w:p>
         </w:tc>
@@ -733,6 +757,16 @@
               </w:rPr>
               <w:t xml:space="preserve"> </w:t>
             </w:r>
+            <w:r>
+              <w:rPr>
+                <w:rFonts w:ascii="Calibri" w:hAnsi="Calibri"/>
+                <w:b/>
+                <w:bCs/>
+                <w:i/>
+                <w:iCs/>
+              </w:rPr>
+              <w:t>45</w:t>
+            </w:r>
           </w:p>
         </w:tc>
         <w:tc>
@@ -832,6 +866,16 @@
                 <w:iCs/>
               </w:rPr>
             </w:pPr>
+            <w:r>
+              <w:rPr>
+                <w:rFonts w:ascii="Calibri" w:hAnsi="Calibri"/>
+                <w:b/>
+                <w:bCs/>
+                <w:i/>
+                <w:iCs/>
+              </w:rPr>
+              <w:t>15</w:t>
+            </w:r>
           </w:p>
         </w:tc>
         <w:tc>
@@ -1054,6 +1098,9 @@
               <w:ind w:left="2"/>
               <w:cnfStyle w:val="000000100000" w:firstRow="0" w:lastRow="0" w:firstColumn="0" w:lastColumn="0" w:oddVBand="0" w:evenVBand="0" w:oddHBand="1" w:evenHBand="0" w:firstRowFirstColumn="0" w:firstRowLastColumn="0" w:lastRowFirstColumn="0" w:lastRowLastColumn="0"/>
             </w:pPr>
+            <w:r>
+              <w:t>100</w:t>
+            </w:r>
           </w:p>
         </w:tc>
         <w:tc>
@@ -4242,6 +4289,25 @@
 </file>
 
 <file path=customXml/item1.xml><?xml version="1.0" encoding="utf-8"?>
+<b:Sources xmlns:b="http://schemas.openxmlformats.org/officeDocument/2006/bibliography" xmlns="http://schemas.openxmlformats.org/officeDocument/2006/bibliography" SelectedStyle="\APA.XSL" StyleName="APA"/>
+</file>
+
+<file path=customXml/item2.xml><?xml version="1.0" encoding="utf-8"?>
+<p:properties xmlns:p="http://schemas.microsoft.com/office/2006/metadata/properties" xmlns:xsi="http://www.w3.org/2001/XMLSchema-instance" xmlns:pc="http://schemas.microsoft.com/office/infopath/2007/PartnerControls">
+  <documentManagement/>
+</p:properties>
+</file>
+
+<file path=customXml/item3.xml><?xml version="1.0" encoding="utf-8"?>
+<?mso-contentType ?>
+<FormTemplates xmlns="http://schemas.microsoft.com/sharepoint/v3/contenttype/forms">
+  <Display>DocumentLibraryForm</Display>
+  <Edit>DocumentLibraryForm</Edit>
+  <New>DocumentLibraryForm</New>
+</FormTemplates>
+</file>
+
+<file path=customXml/item4.xml><?xml version="1.0" encoding="utf-8"?>
 <ct:contentTypeSchema xmlns:ct="http://schemas.microsoft.com/office/2006/metadata/contentType" xmlns:ma="http://schemas.microsoft.com/office/2006/metadata/properties/metaAttributes" ct:_="" ma:_="" ma:contentTypeName="Document" ma:contentTypeID="0x0101008A79C7A556E8BE4B98C2AB7ED8CA5E32" ma:contentTypeVersion="9" ma:contentTypeDescription="Create a new document." ma:contentTypeScope="" ma:versionID="7ed461dfe452b1b45e6ea959870ee389">
   <xsd:schema xmlns:xsd="http://www.w3.org/2001/XMLSchema" xmlns:xs="http://www.w3.org/2001/XMLSchema" xmlns:p="http://schemas.microsoft.com/office/2006/metadata/properties" xmlns:ns2="0b455ec8-03d2-4e15-bae3-5131de163823" targetNamespace="http://schemas.microsoft.com/office/2006/metadata/properties" ma:root="true" ma:fieldsID="bb60830d5fb0a0f2aee19faee2fffe09" ns2:_="">
     <xsd:import namespace="0b455ec8-03d2-4e15-bae3-5131de163823"/>
@@ -4419,26 +4485,32 @@
 </ct:contentTypeSchema>
 </file>
 
-<file path=customXml/item2.xml><?xml version="1.0" encoding="utf-8"?>
-<?mso-contentType ?>
-<FormTemplates xmlns="http://schemas.microsoft.com/sharepoint/v3/contenttype/forms">
-  <Display>DocumentLibraryForm</Display>
-  <Edit>DocumentLibraryForm</Edit>
-  <New>DocumentLibraryForm</New>
-</FormTemplates>
+<file path=customXml/itemProps1.xml><?xml version="1.0" encoding="utf-8"?>
+<ds:datastoreItem xmlns:ds="http://schemas.openxmlformats.org/officeDocument/2006/customXml" ds:itemID="{14BF1E5A-586A-6944-B65D-A12C6907D26B}">
+  <ds:schemaRefs>
+    <ds:schemaRef ds:uri="http://schemas.openxmlformats.org/officeDocument/2006/bibliography"/>
+  </ds:schemaRefs>
+</ds:datastoreItem>
 </file>
 
-<file path=customXml/item3.xml><?xml version="1.0" encoding="utf-8"?>
-<p:properties xmlns:p="http://schemas.microsoft.com/office/2006/metadata/properties" xmlns:xsi="http://www.w3.org/2001/XMLSchema-instance" xmlns:pc="http://schemas.microsoft.com/office/infopath/2007/PartnerControls">
-  <documentManagement/>
-</p:properties>
+<file path=customXml/itemProps2.xml><?xml version="1.0" encoding="utf-8"?>
+<ds:datastoreItem xmlns:ds="http://schemas.openxmlformats.org/officeDocument/2006/customXml" ds:itemID="{4030C19F-613D-4AB5-9020-2B2404B49038}">
+  <ds:schemaRefs>
+    <ds:schemaRef ds:uri="http://schemas.microsoft.com/office/2006/metadata/properties"/>
+    <ds:schemaRef ds:uri="http://schemas.microsoft.com/office/infopath/2007/PartnerControls"/>
+  </ds:schemaRefs>
+</ds:datastoreItem>
 </file>
 
-<file path=customXml/item4.xml><?xml version="1.0" encoding="utf-8"?>
-<b:Sources xmlns:b="http://schemas.openxmlformats.org/officeDocument/2006/bibliography" xmlns="http://schemas.openxmlformats.org/officeDocument/2006/bibliography" SelectedStyle="\APA.XSL" StyleName="APA"/>
+<file path=customXml/itemProps3.xml><?xml version="1.0" encoding="utf-8"?>
+<ds:datastoreItem xmlns:ds="http://schemas.openxmlformats.org/officeDocument/2006/customXml" ds:itemID="{9167BA26-775B-49E3-9C8F-CFECFE792416}">
+  <ds:schemaRefs>
+    <ds:schemaRef ds:uri="http://schemas.microsoft.com/sharepoint/v3/contenttype/forms"/>
+  </ds:schemaRefs>
+</ds:datastoreItem>
 </file>
 
-<file path=customXml/itemProps1.xml><?xml version="1.0" encoding="utf-8"?>
+<file path=customXml/itemProps4.xml><?xml version="1.0" encoding="utf-8"?>
 <ds:datastoreItem xmlns:ds="http://schemas.openxmlformats.org/officeDocument/2006/customXml" ds:itemID="{D84291C1-2319-408A-A722-531C8EEA5A8D}">
   <ds:schemaRefs>
     <ds:schemaRef ds:uri="http://schemas.microsoft.com/office/2006/metadata/contentType"/>
@@ -4454,29 +4526,4 @@
     <ds:schemaRef ds:uri="http://schemas.microsoft.com/internal/obd"/>
   </ds:schemaRefs>
 </ds:datastoreItem>
-</file>
-
-<file path=customXml/itemProps2.xml><?xml version="1.0" encoding="utf-8"?>
-<ds:datastoreItem xmlns:ds="http://schemas.openxmlformats.org/officeDocument/2006/customXml" ds:itemID="{9167BA26-775B-49E3-9C8F-CFECFE792416}">
-  <ds:schemaRefs>
-    <ds:schemaRef ds:uri="http://schemas.microsoft.com/sharepoint/v3/contenttype/forms"/>
-  </ds:schemaRefs>
-</ds:datastoreItem>
-</file>
-
-<file path=customXml/itemProps3.xml><?xml version="1.0" encoding="utf-8"?>
-<ds:datastoreItem xmlns:ds="http://schemas.openxmlformats.org/officeDocument/2006/customXml" ds:itemID="{4030C19F-613D-4AB5-9020-2B2404B49038}">
-  <ds:schemaRefs>
-    <ds:schemaRef ds:uri="http://schemas.microsoft.com/office/2006/metadata/properties"/>
-    <ds:schemaRef ds:uri="http://schemas.microsoft.com/office/infopath/2007/PartnerControls"/>
-  </ds:schemaRefs>
-</ds:datastoreItem>
-</file>
-
-<file path=customXml/itemProps4.xml><?xml version="1.0" encoding="utf-8"?>
-<ds:datastoreItem xmlns:ds="http://schemas.openxmlformats.org/officeDocument/2006/customXml" ds:itemID="{14BF1E5A-586A-6944-B65D-A12C6907D26B}">
-  <ds:schemaRefs>
-    <ds:schemaRef ds:uri="http://schemas.openxmlformats.org/officeDocument/2006/bibliography"/>
-  </ds:schemaRefs>
-</ds:datastoreItem>
 </file>
</xml_diff>